<commit_message>
Se añaden mas caos de uso extendidos
Docs: Se agregaron los siguientes casos de uso: CU07, CU08, CU09, CU10, CU11, CU12 y se modifico el caso de uso CU06.
</commit_message>
<xml_diff>
--- a/04. Casos de uso/CU06.docx
+++ b/04. Casos de uso/CU06.docx
@@ -137,7 +137,7 @@
                 <w:rFonts w:ascii="Arial" w:hAnsi="Arial" w:cs="Arial"/>
                 <w:sz w:val="22"/>
               </w:rPr>
-              <w:t>Listar Usuarios</w:t>
+              <w:t>Editar Usuario</w:t>
             </w:r>
           </w:p>
         </w:tc>
@@ -519,14 +519,7 @@
                 <w:rFonts w:ascii="Arial" w:hAnsi="Arial" w:cs="Arial"/>
                 <w:sz w:val="22"/>
               </w:rPr>
-              <w:t>lista</w:t>
-            </w:r>
-            <w:r>
-              <w:rPr>
-                <w:rFonts w:ascii="Arial" w:hAnsi="Arial" w:cs="Arial"/>
-                <w:sz w:val="22"/>
-              </w:rPr>
-              <w:t>r</w:t>
+              <w:t>editar</w:t>
             </w:r>
             <w:r>
               <w:rPr>
@@ -965,7 +958,14 @@
                 <w:rFonts w:ascii="Arial" w:hAnsi="Arial" w:cs="Arial"/>
                 <w:sz w:val="22"/>
               </w:rPr>
-              <w:t>ver usuarios</w:t>
+              <w:t>editar</w:t>
+            </w:r>
+            <w:r>
+              <w:rPr>
+                <w:rFonts w:ascii="Arial" w:hAnsi="Arial" w:cs="Arial"/>
+                <w:sz w:val="22"/>
+              </w:rPr>
+              <w:t xml:space="preserve"> usuarios</w:t>
             </w:r>
             <w:r>
               <w:rPr>
@@ -1021,7 +1021,7 @@
                 <w:rFonts w:ascii="Arial" w:hAnsi="Arial" w:cs="Arial"/>
                 <w:sz w:val="22"/>
               </w:rPr>
-              <w:t>visualizara los usuarios del sistema</w:t>
+              <w:t>podrá editar la información de los usuarios</w:t>
             </w:r>
             <w:r>
               <w:rPr>
@@ -1038,6 +1038,31 @@
                 <w:sz w:val="22"/>
               </w:rPr>
             </w:pPr>
+            <w:r>
+              <w:rPr>
+                <w:rFonts w:ascii="Arial" w:hAnsi="Arial" w:cs="Arial"/>
+                <w:b/>
+                <w:bCs/>
+                <w:sz w:val="22"/>
+              </w:rPr>
+              <w:t>3.</w:t>
+            </w:r>
+            <w:r>
+              <w:rPr>
+                <w:rFonts w:ascii="Arial" w:hAnsi="Arial" w:cs="Arial"/>
+                <w:b/>
+                <w:bCs/>
+                <w:sz w:val="22"/>
+              </w:rPr>
+              <w:t xml:space="preserve"> </w:t>
+            </w:r>
+            <w:r>
+              <w:rPr>
+                <w:rFonts w:ascii="Arial" w:hAnsi="Arial" w:cs="Arial"/>
+                <w:sz w:val="22"/>
+              </w:rPr>
+              <w:t>El actor podrá guardar los cambios realizados.</w:t>
+            </w:r>
           </w:p>
           <w:p>
             <w:pPr>
@@ -1120,7 +1145,14 @@
                 <w:rFonts w:ascii="Arial" w:hAnsi="Arial" w:cs="Arial"/>
                 <w:sz w:val="22"/>
               </w:rPr>
-              <w:t>ejecutara la consulta.</w:t>
+              <w:t>mostrara por pantalla las casillas de edición correspondientes</w:t>
+            </w:r>
+            <w:r>
+              <w:rPr>
+                <w:rFonts w:ascii="Arial" w:hAnsi="Arial" w:cs="Arial"/>
+                <w:sz w:val="22"/>
+              </w:rPr>
+              <w:t>.</w:t>
             </w:r>
           </w:p>
           <w:p>
@@ -1176,7 +1208,49 @@
                 <w:rFonts w:ascii="Arial" w:hAnsi="Arial" w:cs="Arial"/>
                 <w:sz w:val="22"/>
               </w:rPr>
-              <w:t>imprimirá por pantalla los usuarios registrados en la base de datos.</w:t>
+              <w:t>confirmara que la información este completa</w:t>
+            </w:r>
+            <w:r>
+              <w:rPr>
+                <w:rFonts w:ascii="Arial" w:hAnsi="Arial" w:cs="Arial"/>
+                <w:sz w:val="22"/>
+              </w:rPr>
+              <w:t>.</w:t>
+            </w:r>
+          </w:p>
+          <w:p>
+            <w:pPr>
+              <w:rPr>
+                <w:rFonts w:ascii="Arial" w:hAnsi="Arial" w:cs="Arial"/>
+                <w:b/>
+                <w:bCs/>
+                <w:sz w:val="22"/>
+              </w:rPr>
+            </w:pPr>
+            <w:r>
+              <w:rPr>
+                <w:rFonts w:ascii="Arial" w:hAnsi="Arial" w:cs="Arial"/>
+                <w:b/>
+                <w:bCs/>
+                <w:sz w:val="22"/>
+              </w:rPr>
+              <w:t>3.</w:t>
+            </w:r>
+            <w:r>
+              <w:rPr>
+                <w:rFonts w:ascii="Arial" w:hAnsi="Arial" w:cs="Arial"/>
+                <w:b/>
+                <w:bCs/>
+                <w:sz w:val="22"/>
+              </w:rPr>
+              <w:t xml:space="preserve"> </w:t>
+            </w:r>
+            <w:r>
+              <w:rPr>
+                <w:rFonts w:ascii="Arial" w:hAnsi="Arial" w:cs="Arial"/>
+                <w:sz w:val="22"/>
+              </w:rPr>
+              <w:t>El sistema guardará actualizará los datos.</w:t>
             </w:r>
           </w:p>
           <w:p>
@@ -1316,7 +1390,13 @@
               <w:t>L</w:t>
             </w:r>
             <w:r>
-              <w:t>a consulta se cancele</w:t>
+              <w:t xml:space="preserve">a </w:t>
+            </w:r>
+            <w:r>
+              <w:t>edición</w:t>
+            </w:r>
+            <w:r>
+              <w:t xml:space="preserve"> se cancele</w:t>
             </w:r>
             <w:r>
               <w:t>.</w:t>
@@ -1339,7 +1419,10 @@
               <w:t xml:space="preserve">El </w:t>
             </w:r>
             <w:r>
-              <w:t>sistema ya tenga la consulta hecha</w:t>
+              <w:t xml:space="preserve">sistema </w:t>
+            </w:r>
+            <w:r>
+              <w:t>tenga información repetida</w:t>
             </w:r>
             <w:r>
               <w:t>.</w:t>
@@ -1399,7 +1482,14 @@
                 <w:rFonts w:ascii="Arial" w:hAnsi="Arial" w:cs="Arial"/>
                 <w:sz w:val="22"/>
               </w:rPr>
-              <w:t>50</w:t>
+              <w:t>3</w:t>
+            </w:r>
+            <w:r>
+              <w:rPr>
+                <w:rFonts w:ascii="Arial" w:hAnsi="Arial" w:cs="Arial"/>
+                <w:sz w:val="22"/>
+              </w:rPr>
+              <w:t>0</w:t>
             </w:r>
             <w:r>
               <w:rPr>

</xml_diff>